<commit_message>
Added Paystack Integration, made minor UI changes, fixed a couple of SHADCN components
</commit_message>
<xml_diff>
--- a/wtfpi-docs/wtfpi description.docx
+++ b/wtfpi-docs/wtfpi description.docx
@@ -18,7 +18,17 @@
       </w:r>
     </w:p>
     <w:p>
-      <w:r>
+      <w:pPr>
+        <w:rPr>
+          <w:b/>
+          <w:bCs/>
+        </w:rPr>
+      </w:pPr>
+      <w:r>
+        <w:rPr>
+          <w:b/>
+          <w:bCs/>
+        </w:rPr>
         <w:t>A service exchange platform where users trade services using virtual currency (</w:t>
       </w:r>
       <w:proofErr w:type="spellStart"/>
@@ -31,607 +41,1058 @@
       </w:r>
       <w:proofErr w:type="spellEnd"/>
       <w:r>
+        <w:rPr>
+          <w:b/>
+          <w:bCs/>
+        </w:rPr>
         <w:t>). It emphasizes collaboration, gamification, and community engagement without real-money transactions.</w:t>
       </w:r>
     </w:p>
     <w:p>
+      <w:pPr>
+        <w:rPr>
+          <w:b/>
+          <w:bCs/>
+        </w:rPr>
+      </w:pPr>
+      <w:r>
+        <w:rPr>
+          <w:b/>
+          <w:bCs/>
+        </w:rPr>
+        <w:t>Technical Architecture</w:t>
+      </w:r>
+    </w:p>
+    <w:p>
+      <w:pPr>
+        <w:rPr>
+          <w:b/>
+          <w:bCs/>
+        </w:rPr>
+      </w:pPr>
+      <w:r>
+        <w:rPr>
+          <w:b/>
+          <w:bCs/>
+        </w:rPr>
+        <w:t>Frontend and Backend The project leverages Next.js, a powerful React framework that offers server-side rendering, static site generation, and optimal performance. Next.js was chosen for its:</w:t>
+      </w:r>
+    </w:p>
+    <w:p>
+      <w:pPr>
+        <w:numPr>
+          <w:ilvl w:val="0"/>
+          <w:numId w:val="4"/>
+        </w:numPr>
+        <w:rPr>
+          <w:b/>
+          <w:bCs/>
+        </w:rPr>
+      </w:pPr>
+      <w:r>
+        <w:rPr>
+          <w:b/>
+          <w:bCs/>
+        </w:rPr>
+        <w:t>Seamless server-side and client-side rendering</w:t>
+      </w:r>
+    </w:p>
+    <w:p>
+      <w:pPr>
+        <w:numPr>
+          <w:ilvl w:val="0"/>
+          <w:numId w:val="4"/>
+        </w:numPr>
+        <w:rPr>
+          <w:b/>
+          <w:bCs/>
+        </w:rPr>
+      </w:pPr>
+      <w:r>
+        <w:rPr>
+          <w:b/>
+          <w:bCs/>
+        </w:rPr>
+        <w:t>Built-in optimization and performance improvements</w:t>
+      </w:r>
+    </w:p>
+    <w:p>
+      <w:pPr>
+        <w:numPr>
+          <w:ilvl w:val="0"/>
+          <w:numId w:val="4"/>
+        </w:numPr>
+        <w:rPr>
+          <w:b/>
+          <w:bCs/>
+        </w:rPr>
+      </w:pPr>
+      <w:r>
+        <w:rPr>
+          <w:b/>
+          <w:bCs/>
+        </w:rPr>
+        <w:t>Robust routing capabilities</w:t>
+      </w:r>
+    </w:p>
+    <w:p>
+      <w:pPr>
+        <w:numPr>
+          <w:ilvl w:val="0"/>
+          <w:numId w:val="4"/>
+        </w:numPr>
+        <w:rPr>
+          <w:b/>
+          <w:bCs/>
+        </w:rPr>
+      </w:pPr>
+      <w:r>
+        <w:rPr>
+          <w:b/>
+          <w:bCs/>
+        </w:rPr>
+        <w:t>Easy deployment and scalability</w:t>
+      </w:r>
+    </w:p>
+    <w:p>
+      <w:pPr>
+        <w:rPr>
+          <w:b/>
+          <w:bCs/>
+        </w:rPr>
+      </w:pPr>
+      <w:r>
+        <w:rPr>
+          <w:b/>
+          <w:bCs/>
+        </w:rPr>
+        <w:t>Database</w:t>
+      </w:r>
+    </w:p>
+    <w:p>
+      <w:pPr>
+        <w:numPr>
+          <w:ilvl w:val="0"/>
+          <w:numId w:val="5"/>
+        </w:numPr>
+        <w:rPr>
+          <w:b/>
+          <w:bCs/>
+        </w:rPr>
+      </w:pPr>
+      <w:r>
+        <w:rPr>
+          <w:b/>
+          <w:bCs/>
+        </w:rPr>
+        <w:t>Utilizing PhpMyAdmin for database management</w:t>
+      </w:r>
+    </w:p>
+    <w:p>
+      <w:pPr>
+        <w:numPr>
+          <w:ilvl w:val="0"/>
+          <w:numId w:val="5"/>
+        </w:numPr>
+        <w:rPr>
+          <w:b/>
+          <w:bCs/>
+        </w:rPr>
+      </w:pPr>
+      <w:r>
+        <w:rPr>
+          <w:b/>
+          <w:bCs/>
+        </w:rPr>
+        <w:t>MySQL database hosted on phpmyadmin.co</w:t>
+      </w:r>
+    </w:p>
+    <w:p>
+      <w:pPr>
+        <w:numPr>
+          <w:ilvl w:val="0"/>
+          <w:numId w:val="5"/>
+        </w:numPr>
+        <w:rPr>
+          <w:b/>
+          <w:bCs/>
+        </w:rPr>
+      </w:pPr>
+      <w:r>
+        <w:rPr>
+          <w:b/>
+          <w:bCs/>
+        </w:rPr>
+        <w:t>Secure and reliable database solution for storing user data, transactions, and platform interactions</w:t>
+      </w:r>
+    </w:p>
+    <w:p>
+      <w:pPr>
+        <w:rPr>
+          <w:b/>
+          <w:bCs/>
+        </w:rPr>
+      </w:pPr>
+      <w:r>
+        <w:rPr>
+          <w:b/>
+          <w:bCs/>
+        </w:rPr>
+        <w:t>Hosting and Deployment</w:t>
+      </w:r>
+    </w:p>
+    <w:p>
+      <w:pPr>
+        <w:numPr>
+          <w:ilvl w:val="0"/>
+          <w:numId w:val="6"/>
+        </w:numPr>
+        <w:rPr>
+          <w:b/>
+          <w:bCs/>
+        </w:rPr>
+      </w:pPr>
+      <w:r>
+        <w:rPr>
+          <w:b/>
+          <w:bCs/>
+        </w:rPr>
+        <w:t xml:space="preserve">Live Website: </w:t>
+      </w:r>
+      <w:hyperlink r:id="rId5" w:history="1">
+        <w:proofErr w:type="spellStart"/>
+        <w:r>
+          <w:rPr>
+            <w:rStyle w:val="Hyperlink"/>
+            <w:b/>
+            <w:bCs/>
+          </w:rPr>
+          <w:t>SkillExchange</w:t>
+        </w:r>
+        <w:proofErr w:type="spellEnd"/>
+      </w:hyperlink>
+    </w:p>
+    <w:p>
+      <w:pPr>
+        <w:numPr>
+          <w:ilvl w:val="0"/>
+          <w:numId w:val="6"/>
+        </w:numPr>
+        <w:rPr>
+          <w:b/>
+          <w:bCs/>
+        </w:rPr>
+      </w:pPr>
+      <w:r>
+        <w:rPr>
+          <w:b/>
+          <w:bCs/>
+        </w:rPr>
+        <w:t xml:space="preserve">Deployed on </w:t>
+      </w:r>
+      <w:proofErr w:type="spellStart"/>
+      <w:r>
+        <w:rPr>
+          <w:b/>
+          <w:bCs/>
+        </w:rPr>
+        <w:t>Vercel</w:t>
+      </w:r>
+      <w:proofErr w:type="spellEnd"/>
+      <w:r>
+        <w:rPr>
+          <w:b/>
+          <w:bCs/>
+        </w:rPr>
+        <w:t>, providing fast and reliable hosting specifically optimized for Next.js applications</w:t>
+      </w:r>
+    </w:p>
+    <w:p>
+      <w:pPr>
+        <w:rPr>
+          <w:b/>
+          <w:bCs/>
+        </w:rPr>
+      </w:pPr>
+      <w:r>
+        <w:rPr>
+          <w:b/>
+          <w:bCs/>
+        </w:rPr>
+        <w:t>Project Repository</w:t>
+      </w:r>
+    </w:p>
+    <w:p>
+      <w:pPr>
+        <w:numPr>
+          <w:ilvl w:val="0"/>
+          <w:numId w:val="7"/>
+        </w:numPr>
+        <w:rPr>
+          <w:b/>
+          <w:bCs/>
+        </w:rPr>
+      </w:pPr>
+      <w:r>
+        <w:rPr>
+          <w:b/>
+          <w:bCs/>
+        </w:rPr>
+        <w:t xml:space="preserve">GitHub Repository: </w:t>
+      </w:r>
+      <w:hyperlink r:id="rId6" w:history="1">
+        <w:r>
+          <w:rPr>
+            <w:rStyle w:val="Hyperlink"/>
+            <w:b/>
+            <w:bCs/>
+          </w:rPr>
+          <w:t>Repository Link</w:t>
+        </w:r>
+      </w:hyperlink>
+    </w:p>
+    <w:p>
+      <w:pPr>
+        <w:rPr>
+          <w:b/>
+          <w:bCs/>
+        </w:rPr>
+      </w:pPr>
+      <w:r>
+        <w:rPr>
+          <w:b/>
+          <w:bCs/>
+        </w:rPr>
+        <w:t>Demonstration</w:t>
+      </w:r>
+    </w:p>
+    <w:p>
+      <w:pPr>
+        <w:numPr>
+          <w:ilvl w:val="0"/>
+          <w:numId w:val="8"/>
+        </w:numPr>
+        <w:rPr>
+          <w:b/>
+          <w:bCs/>
+        </w:rPr>
+      </w:pPr>
+      <w:r>
+        <w:rPr>
+          <w:b/>
+          <w:bCs/>
+        </w:rPr>
+        <w:t>Project Demo Video: [Insert YouTube Video Link Here]</w:t>
+      </w:r>
+    </w:p>
+    <w:p>
+      <w:pPr>
+        <w:rPr>
+          <w:b/>
+          <w:bCs/>
+        </w:rPr>
+      </w:pPr>
+      <w:r>
+        <w:rPr>
+          <w:b/>
+          <w:bCs/>
+        </w:rPr>
+        <w:t xml:space="preserve">Testing </w:t>
+      </w:r>
+      <w:r>
+        <w:rPr>
+          <w:b/>
+          <w:bCs/>
+          <w:i/>
+          <w:iCs/>
+        </w:rPr>
+        <w:t>PHP Unit Testing</w:t>
+      </w:r>
+      <w:r>
+        <w:rPr>
+          <w:b/>
+          <w:bCs/>
+        </w:rPr>
+        <w:t xml:space="preserve"> While a comprehensive PHP unit testing suite is recommended for future development, the current implementation focuses on core functionality and user experience.</w:t>
+      </w:r>
+    </w:p>
+    <w:p>
+      <w:pPr>
+        <w:rPr>
+          <w:b/>
+          <w:bCs/>
+        </w:rPr>
+      </w:pPr>
+      <w:r>
+        <w:rPr>
+          <w:b/>
+          <w:bCs/>
+        </w:rPr>
+        <w:lastRenderedPageBreak/>
+        <w:t>Recommended Future Improvements</w:t>
+      </w:r>
+    </w:p>
+    <w:p>
+      <w:pPr>
+        <w:numPr>
+          <w:ilvl w:val="0"/>
+          <w:numId w:val="9"/>
+        </w:numPr>
+        <w:rPr>
+          <w:b/>
+          <w:bCs/>
+        </w:rPr>
+      </w:pPr>
+      <w:r>
+        <w:rPr>
+          <w:b/>
+          <w:bCs/>
+        </w:rPr>
+        <w:t>Implement a robust PHP unit testing framework</w:t>
+      </w:r>
+    </w:p>
+    <w:p>
+      <w:pPr>
+        <w:numPr>
+          <w:ilvl w:val="0"/>
+          <w:numId w:val="9"/>
+        </w:numPr>
+        <w:rPr>
+          <w:b/>
+          <w:bCs/>
+        </w:rPr>
+      </w:pPr>
+      <w:r>
+        <w:rPr>
+          <w:b/>
+          <w:bCs/>
+        </w:rPr>
+        <w:t>Develop comprehensive test cases for critical platform functionalities</w:t>
+      </w:r>
+    </w:p>
+    <w:p>
+      <w:pPr>
+        <w:numPr>
+          <w:ilvl w:val="0"/>
+          <w:numId w:val="9"/>
+        </w:numPr>
+        <w:rPr>
+          <w:b/>
+          <w:bCs/>
+        </w:rPr>
+      </w:pPr>
+      <w:r>
+        <w:rPr>
+          <w:b/>
+          <w:bCs/>
+        </w:rPr>
+        <w:t>Integrate continuous integration (CI) testing</w:t>
+      </w:r>
+    </w:p>
+    <w:p>
       <w:r>
         <w:rPr>
           <w:noProof/>
         </w:rPr>
-      </w:r>
+        <w:pict w14:anchorId="1FF0C696">
+          <v:rect id="_x0000_i1027" alt="" style="width:468pt;height:.05pt;mso-width-percent:0;mso-height-percent:0;mso-width-percent:0;mso-height-percent:0" o:hralign="center" o:hrstd="t" o:hr="t" fillcolor="#a0a0a0" stroked="f"/>
+        </w:pict>
+      </w:r>
+    </w:p>
+    <w:p>
+      <w:pPr>
+        <w:rPr>
+          <w:b/>
+          <w:bCs/>
+        </w:rPr>
+      </w:pPr>
+      <w:r>
+        <w:rPr>
+          <w:b/>
+          <w:bCs/>
+        </w:rPr>
+        <w:t>Core Features Breakdown</w:t>
+      </w:r>
+    </w:p>
+    <w:p>
+      <w:pPr>
+        <w:numPr>
+          <w:ilvl w:val="0"/>
+          <w:numId w:val="1"/>
+        </w:numPr>
+      </w:pPr>
+      <w:r>
+        <w:rPr>
+          <w:b/>
+          <w:bCs/>
+        </w:rPr>
+        <w:t>Skill Marketplace</w:t>
+      </w:r>
+    </w:p>
+    <w:p>
+      <w:pPr>
+        <w:numPr>
+          <w:ilvl w:val="1"/>
+          <w:numId w:val="1"/>
+        </w:numPr>
+      </w:pPr>
+      <w:r>
+        <w:t>Users post services they offer or request services they need.</w:t>
+      </w:r>
+    </w:p>
+    <w:p>
+      <w:pPr>
+        <w:numPr>
+          <w:ilvl w:val="1"/>
+          <w:numId w:val="1"/>
+        </w:numPr>
+      </w:pPr>
+      <w:r>
+        <w:t>Listings include:</w:t>
+      </w:r>
+    </w:p>
+    <w:p>
+      <w:pPr>
+        <w:numPr>
+          <w:ilvl w:val="2"/>
+          <w:numId w:val="1"/>
+        </w:numPr>
+      </w:pPr>
+      <w:r>
+        <w:t>Description.</w:t>
+      </w:r>
+    </w:p>
+    <w:p>
+      <w:pPr>
+        <w:numPr>
+          <w:ilvl w:val="2"/>
+          <w:numId w:val="1"/>
+        </w:numPr>
+      </w:pPr>
+      <w:r>
+        <w:t>Expected delivery time.</w:t>
+      </w:r>
+    </w:p>
+    <w:p>
+      <w:pPr>
+        <w:numPr>
+          <w:ilvl w:val="2"/>
+          <w:numId w:val="1"/>
+        </w:numPr>
+      </w:pPr>
+      <w:r>
+        <w:t xml:space="preserve">Required </w:t>
+      </w:r>
+      <w:proofErr w:type="spellStart"/>
+      <w:r>
+        <w:t>SkillCoins</w:t>
+      </w:r>
+      <w:proofErr w:type="spellEnd"/>
+      <w:r>
+        <w:t>.</w:t>
+      </w:r>
+    </w:p>
+    <w:p>
+      <w:pPr>
+        <w:numPr>
+          <w:ilvl w:val="0"/>
+          <w:numId w:val="1"/>
+        </w:numPr>
+      </w:pPr>
+      <w:proofErr w:type="spellStart"/>
+      <w:r>
+        <w:rPr>
+          <w:b/>
+          <w:bCs/>
+        </w:rPr>
+        <w:t>SkillCoin</w:t>
+      </w:r>
+      <w:proofErr w:type="spellEnd"/>
+      <w:r>
+        <w:rPr>
+          <w:b/>
+          <w:bCs/>
+        </w:rPr>
+        <w:t xml:space="preserve"> Economy</w:t>
+      </w:r>
+    </w:p>
+    <w:p>
+      <w:pPr>
+        <w:numPr>
+          <w:ilvl w:val="1"/>
+          <w:numId w:val="1"/>
+        </w:numPr>
+      </w:pPr>
+      <w:r>
+        <w:t>Earned by:</w:t>
+      </w:r>
+    </w:p>
+    <w:p>
+      <w:pPr>
+        <w:numPr>
+          <w:ilvl w:val="2"/>
+          <w:numId w:val="1"/>
+        </w:numPr>
+      </w:pPr>
+      <w:r>
+        <w:t>Completing tasks.</w:t>
+      </w:r>
+    </w:p>
+    <w:p>
+      <w:pPr>
+        <w:numPr>
+          <w:ilvl w:val="1"/>
+          <w:numId w:val="1"/>
+        </w:numPr>
+      </w:pPr>
+      <w:r>
+        <w:t>Spent by:</w:t>
+      </w:r>
+    </w:p>
+    <w:p>
+      <w:pPr>
+        <w:numPr>
+          <w:ilvl w:val="2"/>
+          <w:numId w:val="1"/>
+        </w:numPr>
+      </w:pPr>
+      <w:r>
+        <w:t>Requesting services.</w:t>
+      </w:r>
+    </w:p>
+    <w:p>
+      <w:pPr>
+        <w:numPr>
+          <w:ilvl w:val="1"/>
+          <w:numId w:val="1"/>
+        </w:numPr>
+      </w:pPr>
+      <w:r>
+        <w:t xml:space="preserve">New users receive free </w:t>
+      </w:r>
+      <w:proofErr w:type="spellStart"/>
+      <w:r>
+        <w:t>SkillCoins</w:t>
+      </w:r>
+      <w:proofErr w:type="spellEnd"/>
+      <w:r>
+        <w:t xml:space="preserve"> to kickstart activity.</w:t>
+      </w:r>
+    </w:p>
+    <w:p>
+      <w:pPr>
+        <w:numPr>
+          <w:ilvl w:val="0"/>
+          <w:numId w:val="1"/>
+        </w:numPr>
+      </w:pPr>
+      <w:r>
+        <w:rPr>
+          <w:b/>
+          <w:bCs/>
+        </w:rPr>
+        <w:t>Reputation System</w:t>
+      </w:r>
+    </w:p>
+    <w:p>
+      <w:pPr>
+        <w:numPr>
+          <w:ilvl w:val="1"/>
+          <w:numId w:val="1"/>
+        </w:numPr>
+      </w:pPr>
+      <w:r>
+        <w:t>Ratings and reviews ensure quality and accountability.</w:t>
+      </w:r>
+    </w:p>
+    <w:p>
+      <w:pPr>
+        <w:numPr>
+          <w:ilvl w:val="1"/>
+          <w:numId w:val="1"/>
+        </w:numPr>
+      </w:pPr>
+      <w:r>
+        <w:t>Incentives:</w:t>
+      </w:r>
+    </w:p>
+    <w:p>
+      <w:pPr>
+        <w:numPr>
+          <w:ilvl w:val="2"/>
+          <w:numId w:val="1"/>
+        </w:numPr>
+      </w:pPr>
+      <w:r>
+        <w:t xml:space="preserve">Bonus </w:t>
+      </w:r>
+      <w:proofErr w:type="spellStart"/>
+      <w:r>
+        <w:t>SkillCoins</w:t>
+      </w:r>
+      <w:proofErr w:type="spellEnd"/>
+      <w:r>
+        <w:t>.</w:t>
+      </w:r>
+    </w:p>
+    <w:p>
+      <w:pPr>
+        <w:numPr>
+          <w:ilvl w:val="2"/>
+          <w:numId w:val="1"/>
+        </w:numPr>
+      </w:pPr>
+      <w:r>
+        <w:t>Badges for high ratings.</w:t>
+      </w:r>
+    </w:p>
+    <w:p>
+      <w:pPr>
+        <w:numPr>
+          <w:ilvl w:val="0"/>
+          <w:numId w:val="1"/>
+        </w:numPr>
+      </w:pPr>
+      <w:r>
+        <w:rPr>
+          <w:b/>
+          <w:bCs/>
+        </w:rPr>
+        <w:t>Skill Progression &amp; Levels</w:t>
+      </w:r>
+    </w:p>
+    <w:p>
+      <w:pPr>
+        <w:numPr>
+          <w:ilvl w:val="1"/>
+          <w:numId w:val="1"/>
+        </w:numPr>
+      </w:pPr>
+      <w:r>
+        <w:t>Completing tasks in a skill category increases level.</w:t>
+      </w:r>
+    </w:p>
+    <w:p>
+      <w:pPr>
+        <w:numPr>
+          <w:ilvl w:val="1"/>
+          <w:numId w:val="1"/>
+        </w:numPr>
+      </w:pPr>
+      <w:r>
+        <w:t>Rewards:</w:t>
+      </w:r>
+    </w:p>
+    <w:p>
+      <w:pPr>
+        <w:numPr>
+          <w:ilvl w:val="2"/>
+          <w:numId w:val="1"/>
+        </w:numPr>
+      </w:pPr>
+      <w:r>
+        <w:lastRenderedPageBreak/>
+        <w:t>Perks like discounts or featured listings.</w:t>
+      </w:r>
+    </w:p>
+    <w:p>
+      <w:pPr>
+        <w:numPr>
+          <w:ilvl w:val="0"/>
+          <w:numId w:val="1"/>
+        </w:numPr>
+      </w:pPr>
+      <w:r>
+        <w:rPr>
+          <w:b/>
+          <w:bCs/>
+        </w:rPr>
+        <w:t>Community Dashboard</w:t>
+      </w:r>
+    </w:p>
+    <w:p>
+      <w:pPr>
+        <w:numPr>
+          <w:ilvl w:val="1"/>
+          <w:numId w:val="1"/>
+        </w:numPr>
+      </w:pPr>
+      <w:r>
+        <w:t>Displays:</w:t>
+      </w:r>
+    </w:p>
+    <w:p>
+      <w:pPr>
+        <w:numPr>
+          <w:ilvl w:val="2"/>
+          <w:numId w:val="1"/>
+        </w:numPr>
+      </w:pPr>
+      <w:r>
+        <w:t>Active users.</w:t>
+      </w:r>
+    </w:p>
+    <w:p>
+      <w:pPr>
+        <w:numPr>
+          <w:ilvl w:val="2"/>
+          <w:numId w:val="1"/>
+        </w:numPr>
+      </w:pPr>
+      <w:r>
+        <w:t>Top-rated providers.</w:t>
+      </w:r>
+    </w:p>
+    <w:p>
+      <w:pPr>
+        <w:numPr>
+          <w:ilvl w:val="2"/>
+          <w:numId w:val="1"/>
+        </w:numPr>
+      </w:pPr>
+      <w:r>
+        <w:t>Trending skills/services.</w:t>
+      </w:r>
+    </w:p>
+    <w:p>
+      <w:pPr>
+        <w:numPr>
+          <w:ilvl w:val="1"/>
+          <w:numId w:val="1"/>
+        </w:numPr>
+      </w:pPr>
+      <w:r>
+        <w:t xml:space="preserve">Features challenges for extra </w:t>
+      </w:r>
+      <w:proofErr w:type="spellStart"/>
+      <w:r>
+        <w:t>SkillCoins</w:t>
+      </w:r>
+      <w:proofErr w:type="spellEnd"/>
+      <w:r>
+        <w:t>.</w:t>
+      </w:r>
+    </w:p>
+    <w:p>
+      <w:pPr>
+        <w:numPr>
+          <w:ilvl w:val="0"/>
+          <w:numId w:val="1"/>
+        </w:numPr>
+      </w:pPr>
+      <w:proofErr w:type="spellStart"/>
+      <w:r>
+        <w:rPr>
+          <w:b/>
+          <w:bCs/>
+        </w:rPr>
+        <w:t>SkillCoin</w:t>
+      </w:r>
+      <w:proofErr w:type="spellEnd"/>
+      <w:r>
+        <w:rPr>
+          <w:b/>
+          <w:bCs/>
+        </w:rPr>
+        <w:t xml:space="preserve"> Wallet</w:t>
+      </w:r>
+    </w:p>
+    <w:p>
+      <w:pPr>
+        <w:numPr>
+          <w:ilvl w:val="1"/>
+          <w:numId w:val="1"/>
+        </w:numPr>
+      </w:pPr>
+      <w:r>
+        <w:t>Tracks:</w:t>
+      </w:r>
+    </w:p>
+    <w:p>
+      <w:pPr>
+        <w:numPr>
+          <w:ilvl w:val="2"/>
+          <w:numId w:val="1"/>
+        </w:numPr>
+      </w:pPr>
+      <w:r>
+        <w:t>Earnings.</w:t>
+      </w:r>
+    </w:p>
+    <w:p>
+      <w:pPr>
+        <w:numPr>
+          <w:ilvl w:val="2"/>
+          <w:numId w:val="1"/>
+        </w:numPr>
+      </w:pPr>
+      <w:r>
+        <w:t>Expenditures.</w:t>
+      </w:r>
+    </w:p>
+    <w:p>
+      <w:pPr>
+        <w:numPr>
+          <w:ilvl w:val="2"/>
+          <w:numId w:val="1"/>
+        </w:numPr>
+      </w:pPr>
+      <w:r>
+        <w:t>Balance.</w:t>
+      </w:r>
+    </w:p>
+    <w:p>
+      <w:pPr>
+        <w:numPr>
+          <w:ilvl w:val="1"/>
+          <w:numId w:val="1"/>
+        </w:numPr>
+      </w:pPr>
+      <w:r>
+        <w:t>Includes transaction history.</w:t>
+      </w:r>
+    </w:p>
+    <w:p>
+      <w:pPr>
+        <w:numPr>
+          <w:ilvl w:val="0"/>
+          <w:numId w:val="1"/>
+        </w:numPr>
+      </w:pPr>
+      <w:r>
+        <w:rPr>
+          <w:b/>
+          <w:bCs/>
+        </w:rPr>
+        <w:t>Search and Matching</w:t>
+      </w:r>
+    </w:p>
+    <w:p>
+      <w:pPr>
+        <w:numPr>
+          <w:ilvl w:val="1"/>
+          <w:numId w:val="1"/>
+        </w:numPr>
+      </w:pPr>
+      <w:r>
+        <w:t>Filters by:</w:t>
+      </w:r>
+    </w:p>
+    <w:p>
+      <w:pPr>
+        <w:numPr>
+          <w:ilvl w:val="2"/>
+          <w:numId w:val="1"/>
+        </w:numPr>
+      </w:pPr>
+      <w:r>
+        <w:t>Skill category.</w:t>
+      </w:r>
+    </w:p>
+    <w:p>
+      <w:pPr>
+        <w:numPr>
+          <w:ilvl w:val="2"/>
+          <w:numId w:val="1"/>
+        </w:numPr>
+      </w:pPr>
+      <w:r>
+        <w:t>Availability.</w:t>
+      </w:r>
+    </w:p>
+    <w:p>
+      <w:pPr>
+        <w:numPr>
+          <w:ilvl w:val="2"/>
+          <w:numId w:val="1"/>
+        </w:numPr>
+      </w:pPr>
+      <w:r>
+        <w:t>Ratings.</w:t>
+      </w:r>
+    </w:p>
+    <w:p>
+      <w:pPr>
+        <w:numPr>
+          <w:ilvl w:val="1"/>
+          <w:numId w:val="1"/>
+        </w:numPr>
+      </w:pPr>
+      <w:r>
+        <w:t>AI suggests matches for service requests.</w:t>
+      </w:r>
+    </w:p>
+    <w:p>
+      <w:pPr>
+        <w:numPr>
+          <w:ilvl w:val="0"/>
+          <w:numId w:val="1"/>
+        </w:numPr>
+      </w:pPr>
+      <w:proofErr w:type="gramStart"/>
+      <w:r>
+        <w:rPr>
+          <w:b/>
+          <w:bCs/>
+        </w:rPr>
+        <w:t>Gamification</w:t>
+      </w:r>
+      <w:r>
+        <w:rPr>
+          <w:b/>
+          <w:bCs/>
+        </w:rPr>
+        <w:t>(</w:t>
+      </w:r>
+      <w:proofErr w:type="gramEnd"/>
+      <w:r>
+        <w:rPr>
+          <w:b/>
+          <w:bCs/>
+        </w:rPr>
+        <w:t>Soon to Come)</w:t>
+      </w:r>
+    </w:p>
+    <w:p>
+      <w:pPr>
+        <w:numPr>
+          <w:ilvl w:val="1"/>
+          <w:numId w:val="1"/>
+        </w:numPr>
+      </w:pPr>
+      <w:r>
+        <w:t>Users earn:</w:t>
+      </w:r>
+    </w:p>
+    <w:p>
+      <w:pPr>
+        <w:numPr>
+          <w:ilvl w:val="2"/>
+          <w:numId w:val="1"/>
+        </w:numPr>
+      </w:pPr>
+      <w:r>
+        <w:t>Badges for milestones.</w:t>
+      </w:r>
+    </w:p>
+    <w:p>
+      <w:pPr>
+        <w:numPr>
+          <w:ilvl w:val="1"/>
+          <w:numId w:val="1"/>
+        </w:numPr>
+      </w:pPr>
+      <w:r>
+        <w:t>Leaderboards show top contributors.</w:t>
+      </w:r>
+    </w:p>
+    <w:p>
       <w:r>
         <w:rPr>
           <w:noProof/>
         </w:rPr>
-        <w:pict w14:anchorId="1FF0C696">
-          <v:rect id="_x0000_i1042" alt="" style="width:468pt;height:.05pt;mso-width-percent:0;mso-height-percent:0;mso-width-percent:0;mso-height-percent:0" o:hralign="center" o:hrstd="t" o:hr="t" fillcolor="#a0a0a0" stroked="f"/>
-        </w:pict>
-      </w:r>
-    </w:p>
-    <w:p>
-      <w:pPr>
-        <w:rPr>
-          <w:b/>
-          <w:bCs/>
-        </w:rPr>
-      </w:pPr>
-      <w:r>
-        <w:rPr>
-          <w:b/>
-          <w:bCs/>
-        </w:rPr>
-        <w:t>Core Features Breakdown</w:t>
-      </w:r>
-    </w:p>
-    <w:p>
-      <w:pPr>
-        <w:numPr>
-          <w:ilvl w:val="0"/>
-          <w:numId w:val="1"/>
-        </w:numPr>
-      </w:pPr>
-      <w:r>
-        <w:rPr>
-          <w:b/>
-          <w:bCs/>
-        </w:rPr>
-        <w:t>Skill Marketplace</w:t>
-      </w:r>
-    </w:p>
-    <w:p>
-      <w:pPr>
-        <w:numPr>
-          <w:ilvl w:val="1"/>
-          <w:numId w:val="1"/>
-        </w:numPr>
-      </w:pPr>
-      <w:r>
-        <w:t>Users post services they offer or request services they need.</w:t>
-      </w:r>
-    </w:p>
-    <w:p>
-      <w:pPr>
-        <w:numPr>
-          <w:ilvl w:val="1"/>
-          <w:numId w:val="1"/>
-        </w:numPr>
-      </w:pPr>
-      <w:r>
-        <w:t>Listings include:</w:t>
-      </w:r>
-    </w:p>
-    <w:p>
-      <w:pPr>
-        <w:numPr>
-          <w:ilvl w:val="2"/>
-          <w:numId w:val="1"/>
-        </w:numPr>
-      </w:pPr>
-      <w:r>
-        <w:t>Description.</w:t>
-      </w:r>
-    </w:p>
-    <w:p>
-      <w:pPr>
-        <w:numPr>
-          <w:ilvl w:val="2"/>
-          <w:numId w:val="1"/>
-        </w:numPr>
-      </w:pPr>
-      <w:r>
-        <w:t>Expected delivery time.</w:t>
-      </w:r>
-    </w:p>
-    <w:p>
-      <w:pPr>
-        <w:numPr>
-          <w:ilvl w:val="2"/>
-          <w:numId w:val="1"/>
-        </w:numPr>
-      </w:pPr>
-      <w:r>
-        <w:t xml:space="preserve">Required </w:t>
-      </w:r>
-      <w:proofErr w:type="spellStart"/>
-      <w:r>
-        <w:t>SkillCoins</w:t>
-      </w:r>
-      <w:proofErr w:type="spellEnd"/>
-      <w:r>
-        <w:t>.</w:t>
-      </w:r>
-    </w:p>
-    <w:p>
-      <w:pPr>
-        <w:numPr>
-          <w:ilvl w:val="0"/>
-          <w:numId w:val="1"/>
-        </w:numPr>
-      </w:pPr>
-      <w:proofErr w:type="spellStart"/>
-      <w:r>
-        <w:rPr>
-          <w:b/>
-          <w:bCs/>
-        </w:rPr>
-        <w:t>SkillCoin</w:t>
-      </w:r>
-      <w:proofErr w:type="spellEnd"/>
-      <w:r>
-        <w:rPr>
-          <w:b/>
-          <w:bCs/>
-        </w:rPr>
-        <w:t xml:space="preserve"> Economy</w:t>
-      </w:r>
-    </w:p>
-    <w:p>
-      <w:pPr>
-        <w:numPr>
-          <w:ilvl w:val="1"/>
-          <w:numId w:val="1"/>
-        </w:numPr>
-      </w:pPr>
-      <w:r>
-        <w:t>Earned by:</w:t>
-      </w:r>
-    </w:p>
-    <w:p>
-      <w:pPr>
-        <w:numPr>
-          <w:ilvl w:val="2"/>
-          <w:numId w:val="1"/>
-        </w:numPr>
-      </w:pPr>
-      <w:r>
-        <w:t>Completing tasks.</w:t>
-      </w:r>
-    </w:p>
-    <w:p>
-      <w:pPr>
-        <w:numPr>
-          <w:ilvl w:val="1"/>
-          <w:numId w:val="1"/>
-        </w:numPr>
-      </w:pPr>
-      <w:r>
-        <w:t>Spent by:</w:t>
-      </w:r>
-    </w:p>
-    <w:p>
-      <w:pPr>
-        <w:numPr>
-          <w:ilvl w:val="2"/>
-          <w:numId w:val="1"/>
-        </w:numPr>
-      </w:pPr>
-      <w:r>
-        <w:t>Requesting services.</w:t>
-      </w:r>
-    </w:p>
-    <w:p>
-      <w:pPr>
-        <w:numPr>
-          <w:ilvl w:val="1"/>
-          <w:numId w:val="1"/>
-        </w:numPr>
-      </w:pPr>
-      <w:r>
-        <w:t xml:space="preserve">New users receive free </w:t>
-      </w:r>
-      <w:proofErr w:type="spellStart"/>
-      <w:r>
-        <w:t>SkillCoins</w:t>
-      </w:r>
-      <w:proofErr w:type="spellEnd"/>
-      <w:r>
-        <w:t xml:space="preserve"> to kickstart activity.</w:t>
-      </w:r>
-    </w:p>
-    <w:p>
-      <w:pPr>
-        <w:numPr>
-          <w:ilvl w:val="0"/>
-          <w:numId w:val="1"/>
-        </w:numPr>
-      </w:pPr>
-      <w:r>
-        <w:rPr>
-          <w:b/>
-          <w:bCs/>
-        </w:rPr>
-        <w:t>Reputation System</w:t>
-      </w:r>
-    </w:p>
-    <w:p>
-      <w:pPr>
-        <w:numPr>
-          <w:ilvl w:val="1"/>
-          <w:numId w:val="1"/>
-        </w:numPr>
-      </w:pPr>
-      <w:r>
-        <w:t>Ratings and reviews ensure quality and accountability.</w:t>
-      </w:r>
-    </w:p>
-    <w:p>
-      <w:pPr>
-        <w:numPr>
-          <w:ilvl w:val="1"/>
-          <w:numId w:val="1"/>
-        </w:numPr>
-      </w:pPr>
-      <w:r>
-        <w:t>Incentives:</w:t>
-      </w:r>
-    </w:p>
-    <w:p>
-      <w:pPr>
-        <w:numPr>
-          <w:ilvl w:val="2"/>
-          <w:numId w:val="1"/>
-        </w:numPr>
-      </w:pPr>
-      <w:r>
-        <w:t xml:space="preserve">Bonus </w:t>
-      </w:r>
-      <w:proofErr w:type="spellStart"/>
-      <w:r>
-        <w:t>SkillCoins</w:t>
-      </w:r>
-      <w:proofErr w:type="spellEnd"/>
-      <w:r>
-        <w:t>.</w:t>
-      </w:r>
-    </w:p>
-    <w:p>
-      <w:pPr>
-        <w:numPr>
-          <w:ilvl w:val="2"/>
-          <w:numId w:val="1"/>
-        </w:numPr>
-      </w:pPr>
-      <w:r>
-        <w:t>Badges for high ratings.</w:t>
-      </w:r>
-    </w:p>
-    <w:p>
-      <w:pPr>
-        <w:numPr>
-          <w:ilvl w:val="0"/>
-          <w:numId w:val="1"/>
-        </w:numPr>
-      </w:pPr>
-      <w:r>
-        <w:rPr>
-          <w:b/>
-          <w:bCs/>
-        </w:rPr>
-        <w:t>Skill Progression &amp; Levels</w:t>
-      </w:r>
-    </w:p>
-    <w:p>
-      <w:pPr>
-        <w:numPr>
-          <w:ilvl w:val="1"/>
-          <w:numId w:val="1"/>
-        </w:numPr>
-      </w:pPr>
-      <w:r>
-        <w:t>Completing tasks in a skill category increases level.</w:t>
-      </w:r>
-    </w:p>
-    <w:p>
-      <w:pPr>
-        <w:numPr>
-          <w:ilvl w:val="1"/>
-          <w:numId w:val="1"/>
-        </w:numPr>
-      </w:pPr>
-      <w:r>
-        <w:t>Rewards:</w:t>
-      </w:r>
-    </w:p>
-    <w:p>
-      <w:pPr>
-        <w:numPr>
-          <w:ilvl w:val="2"/>
-          <w:numId w:val="1"/>
-        </w:numPr>
-      </w:pPr>
-      <w:r>
-        <w:t>Perks like discounts or featured listings.</w:t>
-      </w:r>
-    </w:p>
-    <w:p>
-      <w:pPr>
-        <w:numPr>
-          <w:ilvl w:val="0"/>
-          <w:numId w:val="1"/>
-        </w:numPr>
-      </w:pPr>
-      <w:r>
-        <w:rPr>
-          <w:b/>
-          <w:bCs/>
-        </w:rPr>
-        <w:lastRenderedPageBreak/>
-        <w:t>Community Dashboard</w:t>
-      </w:r>
-    </w:p>
-    <w:p>
-      <w:pPr>
-        <w:numPr>
-          <w:ilvl w:val="1"/>
-          <w:numId w:val="1"/>
-        </w:numPr>
-      </w:pPr>
-      <w:r>
-        <w:t>Displays:</w:t>
-      </w:r>
-    </w:p>
-    <w:p>
-      <w:pPr>
-        <w:numPr>
-          <w:ilvl w:val="2"/>
-          <w:numId w:val="1"/>
-        </w:numPr>
-      </w:pPr>
-      <w:r>
-        <w:t>Active users.</w:t>
-      </w:r>
-    </w:p>
-    <w:p>
-      <w:pPr>
-        <w:numPr>
-          <w:ilvl w:val="2"/>
-          <w:numId w:val="1"/>
-        </w:numPr>
-      </w:pPr>
-      <w:r>
-        <w:t>Top-rated providers.</w:t>
-      </w:r>
-    </w:p>
-    <w:p>
-      <w:pPr>
-        <w:numPr>
-          <w:ilvl w:val="2"/>
-          <w:numId w:val="1"/>
-        </w:numPr>
-      </w:pPr>
-      <w:r>
-        <w:t>Trending skills/services.</w:t>
-      </w:r>
-    </w:p>
-    <w:p>
-      <w:pPr>
-        <w:numPr>
-          <w:ilvl w:val="1"/>
-          <w:numId w:val="1"/>
-        </w:numPr>
-      </w:pPr>
-      <w:r>
-        <w:t xml:space="preserve">Features challenges for extra </w:t>
-      </w:r>
-      <w:proofErr w:type="spellStart"/>
-      <w:r>
-        <w:t>SkillCoins</w:t>
-      </w:r>
-      <w:proofErr w:type="spellEnd"/>
-      <w:r>
-        <w:t>.</w:t>
-      </w:r>
-    </w:p>
-    <w:p>
-      <w:pPr>
-        <w:numPr>
-          <w:ilvl w:val="0"/>
-          <w:numId w:val="1"/>
-        </w:numPr>
-      </w:pPr>
-      <w:proofErr w:type="spellStart"/>
-      <w:r>
-        <w:rPr>
-          <w:b/>
-          <w:bCs/>
-        </w:rPr>
-        <w:t>SkillCoin</w:t>
-      </w:r>
-      <w:proofErr w:type="spellEnd"/>
-      <w:r>
-        <w:rPr>
-          <w:b/>
-          <w:bCs/>
-        </w:rPr>
-        <w:t xml:space="preserve"> Wallet</w:t>
-      </w:r>
-    </w:p>
-    <w:p>
-      <w:pPr>
-        <w:numPr>
-          <w:ilvl w:val="1"/>
-          <w:numId w:val="1"/>
-        </w:numPr>
-      </w:pPr>
-      <w:r>
-        <w:t>Tracks:</w:t>
-      </w:r>
-    </w:p>
-    <w:p>
-      <w:pPr>
-        <w:numPr>
-          <w:ilvl w:val="2"/>
-          <w:numId w:val="1"/>
-        </w:numPr>
-      </w:pPr>
-      <w:r>
-        <w:t>Earnings.</w:t>
-      </w:r>
-    </w:p>
-    <w:p>
-      <w:pPr>
-        <w:numPr>
-          <w:ilvl w:val="2"/>
-          <w:numId w:val="1"/>
-        </w:numPr>
-      </w:pPr>
-      <w:r>
-        <w:t>Expenditures.</w:t>
-      </w:r>
-    </w:p>
-    <w:p>
-      <w:pPr>
-        <w:numPr>
-          <w:ilvl w:val="2"/>
-          <w:numId w:val="1"/>
-        </w:numPr>
-      </w:pPr>
-      <w:r>
-        <w:t>Balance.</w:t>
-      </w:r>
-    </w:p>
-    <w:p>
-      <w:pPr>
-        <w:numPr>
-          <w:ilvl w:val="1"/>
-          <w:numId w:val="1"/>
-        </w:numPr>
-      </w:pPr>
-      <w:r>
-        <w:t>Includes transaction history.</w:t>
-      </w:r>
-    </w:p>
-    <w:p>
-      <w:pPr>
-        <w:numPr>
-          <w:ilvl w:val="0"/>
-          <w:numId w:val="1"/>
-        </w:numPr>
-      </w:pPr>
-      <w:r>
-        <w:rPr>
-          <w:b/>
-          <w:bCs/>
-        </w:rPr>
-        <w:t>Search and Matching</w:t>
-      </w:r>
-    </w:p>
-    <w:p>
-      <w:pPr>
-        <w:numPr>
-          <w:ilvl w:val="1"/>
-          <w:numId w:val="1"/>
-        </w:numPr>
-      </w:pPr>
-      <w:r>
-        <w:t>Filters by:</w:t>
-      </w:r>
-    </w:p>
-    <w:p>
-      <w:pPr>
-        <w:numPr>
-          <w:ilvl w:val="2"/>
-          <w:numId w:val="1"/>
-        </w:numPr>
-      </w:pPr>
-      <w:r>
-        <w:t>Skill category.</w:t>
-      </w:r>
-    </w:p>
-    <w:p>
-      <w:pPr>
-        <w:numPr>
-          <w:ilvl w:val="2"/>
-          <w:numId w:val="1"/>
-        </w:numPr>
-      </w:pPr>
-      <w:r>
-        <w:t>Availability.</w:t>
-      </w:r>
-    </w:p>
-    <w:p>
-      <w:pPr>
-        <w:numPr>
-          <w:ilvl w:val="2"/>
-          <w:numId w:val="1"/>
-        </w:numPr>
-      </w:pPr>
-      <w:r>
-        <w:t>Ratings.</w:t>
-      </w:r>
-    </w:p>
-    <w:p>
-      <w:pPr>
-        <w:numPr>
-          <w:ilvl w:val="1"/>
-          <w:numId w:val="1"/>
-        </w:numPr>
-      </w:pPr>
-      <w:r>
-        <w:t>AI suggests matches for service requests.</w:t>
-      </w:r>
-    </w:p>
-    <w:p>
-      <w:pPr>
-        <w:numPr>
-          <w:ilvl w:val="0"/>
-          <w:numId w:val="1"/>
-        </w:numPr>
-      </w:pPr>
-      <w:r>
-        <w:rPr>
-          <w:b/>
-          <w:bCs/>
-        </w:rPr>
-        <w:t>Gamification</w:t>
-      </w:r>
-    </w:p>
-    <w:p>
-      <w:pPr>
-        <w:numPr>
-          <w:ilvl w:val="1"/>
-          <w:numId w:val="1"/>
-        </w:numPr>
-      </w:pPr>
-      <w:r>
-        <w:t>Users earn:</w:t>
-      </w:r>
-    </w:p>
-    <w:p>
-      <w:pPr>
-        <w:numPr>
-          <w:ilvl w:val="2"/>
-          <w:numId w:val="1"/>
-        </w:numPr>
-      </w:pPr>
-      <w:r>
-        <w:t>Badges for milestones.</w:t>
-      </w:r>
-    </w:p>
-    <w:p>
-      <w:pPr>
-        <w:numPr>
-          <w:ilvl w:val="1"/>
-          <w:numId w:val="1"/>
-        </w:numPr>
-      </w:pPr>
-      <w:r>
-        <w:t>Leaderboards show top contributors.</w:t>
-      </w:r>
-    </w:p>
-    <w:p>
-      <w:r>
-        <w:rPr>
-          <w:noProof/>
-        </w:rPr>
-      </w:r>
-      <w:r>
-        <w:rPr>
-          <w:noProof/>
-        </w:rPr>
         <w:pict w14:anchorId="72FF3810">
-          <v:rect id="_x0000_i1043" alt="" style="width:468pt;height:.05pt;mso-width-percent:0;mso-height-percent:0;mso-width-percent:0;mso-height-percent:0" o:hralign="center" o:hrstd="t" o:hr="t" fillcolor="#a0a0a0" stroked="f"/>
+          <v:rect id="_x0000_i1026" alt="" style="width:468pt;height:.05pt;mso-width-percent:0;mso-height-percent:0;mso-width-percent:0;mso-height-percent:0" o:hralign="center" o:hrstd="t" o:hr="t" fillcolor="#a0a0a0" stroked="f"/>
         </w:pict>
       </w:r>
     </w:p>
@@ -682,6 +1143,7 @@
         </w:numPr>
       </w:pPr>
       <w:r>
+        <w:lastRenderedPageBreak/>
         <w:t>Admin-moderated challenges to boost engagement.</w:t>
       </w:r>
     </w:p>
@@ -697,7 +1159,6 @@
           <w:b/>
           <w:bCs/>
         </w:rPr>
-        <w:lastRenderedPageBreak/>
         <w:t>Group Services</w:t>
       </w:r>
     </w:p>
@@ -875,13 +1336,8 @@
         <w:rPr>
           <w:noProof/>
         </w:rPr>
-      </w:r>
-      <w:r>
-        <w:rPr>
-          <w:noProof/>
-        </w:rPr>
         <w:pict w14:anchorId="4416BA45">
-          <v:rect id="_x0000_i1044" alt="" style="width:468pt;height:.05pt;mso-width-percent:0;mso-height-percent:0;mso-width-percent:0;mso-height-percent:0" o:hralign="center" o:hrstd="t" o:hr="t" fillcolor="#a0a0a0" stroked="f"/>
+          <v:rect id="_x0000_i1025" alt="" style="width:468pt;height:.05pt;mso-width-percent:0;mso-height-percent:0;mso-width-percent:0;mso-height-percent:0" o:hralign="center" o:hrstd="t" o:hr="t" fillcolor="#a0a0a0" stroked="f"/>
         </w:pict>
       </w:r>
     </w:p>
@@ -1054,6 +1510,7 @@
         </w:numPr>
       </w:pPr>
       <w:r>
+        <w:lastRenderedPageBreak/>
         <w:t>Progress skills.</w:t>
       </w:r>
     </w:p>
@@ -1065,7 +1522,6 @@
         </w:numPr>
       </w:pPr>
       <w:r>
-        <w:lastRenderedPageBreak/>
         <w:t>Earn badges.</w:t>
       </w:r>
     </w:p>
@@ -1094,6 +1550,453 @@
 <file path=word/numbering.xml><?xml version="1.0" encoding="utf-8"?>
 <w:numbering xmlns:wpc="http://schemas.microsoft.com/office/word/2010/wordprocessingCanvas" xmlns:cx="http://schemas.microsoft.com/office/drawing/2014/chartex" xmlns:cx1="http://schemas.microsoft.com/office/drawing/2015/9/8/chartex" xmlns:cx2="http://schemas.microsoft.com/office/drawing/2015/10/21/chartex" xmlns:cx3="http://schemas.microsoft.com/office/drawing/2016/5/9/chartex" xmlns:cx4="http://schemas.microsoft.com/office/drawing/2016/5/10/chartex" xmlns:cx5="http://schemas.microsoft.com/office/drawing/2016/5/11/chartex" xmlns:cx6="http://schemas.microsoft.com/office/drawing/2016/5/12/chartex" xmlns:cx7="http://schemas.microsoft.com/office/drawing/2016/5/13/chartex" xmlns:cx8="http://schemas.microsoft.com/office/drawing/2016/5/14/chartex" xmlns:mc="http://schemas.openxmlformats.org/markup-compatibility/2006" xmlns:aink="http://schemas.microsoft.com/office/drawing/2016/ink" xmlns:am3d="http://schemas.microsoft.com/office/drawing/2017/model3d" xmlns:o="urn:schemas-microsoft-com:office:office" xmlns:oel="http://schemas.microsoft.com/office/2019/extlst" xmlns:r="http://schemas.openxmlformats.org/officeDocument/2006/relationships" xmlns:m="http://schemas.openxmlformats.org/officeDocument/2006/math" xmlns:v="urn:schemas-microsoft-com:vml" xmlns:wp14="http://schemas.microsoft.com/office/word/2010/wordprocessingDrawing" xmlns:wp="http://schemas.openxmlformats.org/drawingml/2006/wordprocessingDrawing" xmlns:w10="urn:schemas-microsoft-com:office:word" xmlns:w="http://schemas.openxmlformats.org/wordprocessingml/2006/main" xmlns:w14="http://schemas.microsoft.com/office/word/2010/wordml" xmlns:w15="http://schemas.microsoft.com/office/word/2012/wordml" xmlns:w16cex="http://schemas.microsoft.com/office/word/2018/wordml/cex" xmlns:w16cid="http://schemas.microsoft.com/office/word/2016/wordml/cid" xmlns:w16="http://schemas.microsoft.com/office/word/2018/wordml" xmlns:w16du="http://schemas.microsoft.com/office/word/2023/wordml/word16du" xmlns:w16sdtdh="http://schemas.microsoft.com/office/word/2020/wordml/sdtdatahash" xmlns:w16se="http://schemas.microsoft.com/office/word/2015/wordml/symex" xmlns:wpg="http://schemas.microsoft.com/office/word/2010/wordprocessingGroup" xmlns:wpi="http://schemas.microsoft.com/office/word/2010/wordprocessingInk" xmlns:wne="http://schemas.microsoft.com/office/word/2006/wordml" xmlns:wps="http://schemas.microsoft.com/office/word/2010/wordprocessingShape" mc:Ignorable="w14 w15 w16se w16cid w16 w16cex w16sdtdh w16du wp14">
   <w:abstractNum w:abstractNumId="0" w15:restartNumberingAfterBreak="0">
+    <w:nsid w:val="237D2ABC"/>
+    <w:multiLevelType w:val="multilevel"/>
+    <w:tmpl w:val="47A29980"/>
+    <w:lvl w:ilvl="0">
+      <w:start w:val="1"/>
+      <w:numFmt w:val="bullet"/>
+      <w:lvlText w:val=""/>
+      <w:lvlJc w:val="left"/>
+      <w:pPr>
+        <w:tabs>
+          <w:tab w:val="num" w:pos="720"/>
+        </w:tabs>
+        <w:ind w:left="720" w:hanging="360"/>
+      </w:pPr>
+      <w:rPr>
+        <w:rFonts w:ascii="Symbol" w:hAnsi="Symbol" w:hint="default"/>
+        <w:sz w:val="20"/>
+      </w:rPr>
+    </w:lvl>
+    <w:lvl w:ilvl="1" w:tentative="1">
+      <w:start w:val="1"/>
+      <w:numFmt w:val="bullet"/>
+      <w:lvlText w:val="o"/>
+      <w:lvlJc w:val="left"/>
+      <w:pPr>
+        <w:tabs>
+          <w:tab w:val="num" w:pos="1440"/>
+        </w:tabs>
+        <w:ind w:left="1440" w:hanging="360"/>
+      </w:pPr>
+      <w:rPr>
+        <w:rFonts w:ascii="Courier New" w:hAnsi="Courier New" w:hint="default"/>
+        <w:sz w:val="20"/>
+      </w:rPr>
+    </w:lvl>
+    <w:lvl w:ilvl="2" w:tentative="1">
+      <w:start w:val="1"/>
+      <w:numFmt w:val="bullet"/>
+      <w:lvlText w:val=""/>
+      <w:lvlJc w:val="left"/>
+      <w:pPr>
+        <w:tabs>
+          <w:tab w:val="num" w:pos="2160"/>
+        </w:tabs>
+        <w:ind w:left="2160" w:hanging="360"/>
+      </w:pPr>
+      <w:rPr>
+        <w:rFonts w:ascii="Wingdings" w:hAnsi="Wingdings" w:hint="default"/>
+        <w:sz w:val="20"/>
+      </w:rPr>
+    </w:lvl>
+    <w:lvl w:ilvl="3" w:tentative="1">
+      <w:start w:val="1"/>
+      <w:numFmt w:val="bullet"/>
+      <w:lvlText w:val=""/>
+      <w:lvlJc w:val="left"/>
+      <w:pPr>
+        <w:tabs>
+          <w:tab w:val="num" w:pos="2880"/>
+        </w:tabs>
+        <w:ind w:left="2880" w:hanging="360"/>
+      </w:pPr>
+      <w:rPr>
+        <w:rFonts w:ascii="Wingdings" w:hAnsi="Wingdings" w:hint="default"/>
+        <w:sz w:val="20"/>
+      </w:rPr>
+    </w:lvl>
+    <w:lvl w:ilvl="4" w:tentative="1">
+      <w:start w:val="1"/>
+      <w:numFmt w:val="bullet"/>
+      <w:lvlText w:val=""/>
+      <w:lvlJc w:val="left"/>
+      <w:pPr>
+        <w:tabs>
+          <w:tab w:val="num" w:pos="3600"/>
+        </w:tabs>
+        <w:ind w:left="3600" w:hanging="360"/>
+      </w:pPr>
+      <w:rPr>
+        <w:rFonts w:ascii="Wingdings" w:hAnsi="Wingdings" w:hint="default"/>
+        <w:sz w:val="20"/>
+      </w:rPr>
+    </w:lvl>
+    <w:lvl w:ilvl="5" w:tentative="1">
+      <w:start w:val="1"/>
+      <w:numFmt w:val="bullet"/>
+      <w:lvlText w:val=""/>
+      <w:lvlJc w:val="left"/>
+      <w:pPr>
+        <w:tabs>
+          <w:tab w:val="num" w:pos="4320"/>
+        </w:tabs>
+        <w:ind w:left="4320" w:hanging="360"/>
+      </w:pPr>
+      <w:rPr>
+        <w:rFonts w:ascii="Wingdings" w:hAnsi="Wingdings" w:hint="default"/>
+        <w:sz w:val="20"/>
+      </w:rPr>
+    </w:lvl>
+    <w:lvl w:ilvl="6" w:tentative="1">
+      <w:start w:val="1"/>
+      <w:numFmt w:val="bullet"/>
+      <w:lvlText w:val=""/>
+      <w:lvlJc w:val="left"/>
+      <w:pPr>
+        <w:tabs>
+          <w:tab w:val="num" w:pos="5040"/>
+        </w:tabs>
+        <w:ind w:left="5040" w:hanging="360"/>
+      </w:pPr>
+      <w:rPr>
+        <w:rFonts w:ascii="Wingdings" w:hAnsi="Wingdings" w:hint="default"/>
+        <w:sz w:val="20"/>
+      </w:rPr>
+    </w:lvl>
+    <w:lvl w:ilvl="7" w:tentative="1">
+      <w:start w:val="1"/>
+      <w:numFmt w:val="bullet"/>
+      <w:lvlText w:val=""/>
+      <w:lvlJc w:val="left"/>
+      <w:pPr>
+        <w:tabs>
+          <w:tab w:val="num" w:pos="5760"/>
+        </w:tabs>
+        <w:ind w:left="5760" w:hanging="360"/>
+      </w:pPr>
+      <w:rPr>
+        <w:rFonts w:ascii="Wingdings" w:hAnsi="Wingdings" w:hint="default"/>
+        <w:sz w:val="20"/>
+      </w:rPr>
+    </w:lvl>
+    <w:lvl w:ilvl="8" w:tentative="1">
+      <w:start w:val="1"/>
+      <w:numFmt w:val="bullet"/>
+      <w:lvlText w:val=""/>
+      <w:lvlJc w:val="left"/>
+      <w:pPr>
+        <w:tabs>
+          <w:tab w:val="num" w:pos="6480"/>
+        </w:tabs>
+        <w:ind w:left="6480" w:hanging="360"/>
+      </w:pPr>
+      <w:rPr>
+        <w:rFonts w:ascii="Wingdings" w:hAnsi="Wingdings" w:hint="default"/>
+        <w:sz w:val="20"/>
+      </w:rPr>
+    </w:lvl>
+  </w:abstractNum>
+  <w:abstractNum w:abstractNumId="1" w15:restartNumberingAfterBreak="0">
+    <w:nsid w:val="2EFB0FBA"/>
+    <w:multiLevelType w:val="multilevel"/>
+    <w:tmpl w:val="F2AEBB9C"/>
+    <w:lvl w:ilvl="0">
+      <w:start w:val="1"/>
+      <w:numFmt w:val="bullet"/>
+      <w:lvlText w:val=""/>
+      <w:lvlJc w:val="left"/>
+      <w:pPr>
+        <w:tabs>
+          <w:tab w:val="num" w:pos="720"/>
+        </w:tabs>
+        <w:ind w:left="720" w:hanging="360"/>
+      </w:pPr>
+      <w:rPr>
+        <w:rFonts w:ascii="Symbol" w:hAnsi="Symbol" w:hint="default"/>
+        <w:sz w:val="20"/>
+      </w:rPr>
+    </w:lvl>
+    <w:lvl w:ilvl="1" w:tentative="1">
+      <w:start w:val="1"/>
+      <w:numFmt w:val="bullet"/>
+      <w:lvlText w:val="o"/>
+      <w:lvlJc w:val="left"/>
+      <w:pPr>
+        <w:tabs>
+          <w:tab w:val="num" w:pos="1440"/>
+        </w:tabs>
+        <w:ind w:left="1440" w:hanging="360"/>
+      </w:pPr>
+      <w:rPr>
+        <w:rFonts w:ascii="Courier New" w:hAnsi="Courier New" w:hint="default"/>
+        <w:sz w:val="20"/>
+      </w:rPr>
+    </w:lvl>
+    <w:lvl w:ilvl="2" w:tentative="1">
+      <w:start w:val="1"/>
+      <w:numFmt w:val="bullet"/>
+      <w:lvlText w:val=""/>
+      <w:lvlJc w:val="left"/>
+      <w:pPr>
+        <w:tabs>
+          <w:tab w:val="num" w:pos="2160"/>
+        </w:tabs>
+        <w:ind w:left="2160" w:hanging="360"/>
+      </w:pPr>
+      <w:rPr>
+        <w:rFonts w:ascii="Wingdings" w:hAnsi="Wingdings" w:hint="default"/>
+        <w:sz w:val="20"/>
+      </w:rPr>
+    </w:lvl>
+    <w:lvl w:ilvl="3" w:tentative="1">
+      <w:start w:val="1"/>
+      <w:numFmt w:val="bullet"/>
+      <w:lvlText w:val=""/>
+      <w:lvlJc w:val="left"/>
+      <w:pPr>
+        <w:tabs>
+          <w:tab w:val="num" w:pos="2880"/>
+        </w:tabs>
+        <w:ind w:left="2880" w:hanging="360"/>
+      </w:pPr>
+      <w:rPr>
+        <w:rFonts w:ascii="Wingdings" w:hAnsi="Wingdings" w:hint="default"/>
+        <w:sz w:val="20"/>
+      </w:rPr>
+    </w:lvl>
+    <w:lvl w:ilvl="4" w:tentative="1">
+      <w:start w:val="1"/>
+      <w:numFmt w:val="bullet"/>
+      <w:lvlText w:val=""/>
+      <w:lvlJc w:val="left"/>
+      <w:pPr>
+        <w:tabs>
+          <w:tab w:val="num" w:pos="3600"/>
+        </w:tabs>
+        <w:ind w:left="3600" w:hanging="360"/>
+      </w:pPr>
+      <w:rPr>
+        <w:rFonts w:ascii="Wingdings" w:hAnsi="Wingdings" w:hint="default"/>
+        <w:sz w:val="20"/>
+      </w:rPr>
+    </w:lvl>
+    <w:lvl w:ilvl="5" w:tentative="1">
+      <w:start w:val="1"/>
+      <w:numFmt w:val="bullet"/>
+      <w:lvlText w:val=""/>
+      <w:lvlJc w:val="left"/>
+      <w:pPr>
+        <w:tabs>
+          <w:tab w:val="num" w:pos="4320"/>
+        </w:tabs>
+        <w:ind w:left="4320" w:hanging="360"/>
+      </w:pPr>
+      <w:rPr>
+        <w:rFonts w:ascii="Wingdings" w:hAnsi="Wingdings" w:hint="default"/>
+        <w:sz w:val="20"/>
+      </w:rPr>
+    </w:lvl>
+    <w:lvl w:ilvl="6" w:tentative="1">
+      <w:start w:val="1"/>
+      <w:numFmt w:val="bullet"/>
+      <w:lvlText w:val=""/>
+      <w:lvlJc w:val="left"/>
+      <w:pPr>
+        <w:tabs>
+          <w:tab w:val="num" w:pos="5040"/>
+        </w:tabs>
+        <w:ind w:left="5040" w:hanging="360"/>
+      </w:pPr>
+      <w:rPr>
+        <w:rFonts w:ascii="Wingdings" w:hAnsi="Wingdings" w:hint="default"/>
+        <w:sz w:val="20"/>
+      </w:rPr>
+    </w:lvl>
+    <w:lvl w:ilvl="7" w:tentative="1">
+      <w:start w:val="1"/>
+      <w:numFmt w:val="bullet"/>
+      <w:lvlText w:val=""/>
+      <w:lvlJc w:val="left"/>
+      <w:pPr>
+        <w:tabs>
+          <w:tab w:val="num" w:pos="5760"/>
+        </w:tabs>
+        <w:ind w:left="5760" w:hanging="360"/>
+      </w:pPr>
+      <w:rPr>
+        <w:rFonts w:ascii="Wingdings" w:hAnsi="Wingdings" w:hint="default"/>
+        <w:sz w:val="20"/>
+      </w:rPr>
+    </w:lvl>
+    <w:lvl w:ilvl="8" w:tentative="1">
+      <w:start w:val="1"/>
+      <w:numFmt w:val="bullet"/>
+      <w:lvlText w:val=""/>
+      <w:lvlJc w:val="left"/>
+      <w:pPr>
+        <w:tabs>
+          <w:tab w:val="num" w:pos="6480"/>
+        </w:tabs>
+        <w:ind w:left="6480" w:hanging="360"/>
+      </w:pPr>
+      <w:rPr>
+        <w:rFonts w:ascii="Wingdings" w:hAnsi="Wingdings" w:hint="default"/>
+        <w:sz w:val="20"/>
+      </w:rPr>
+    </w:lvl>
+  </w:abstractNum>
+  <w:abstractNum w:abstractNumId="2" w15:restartNumberingAfterBreak="0">
+    <w:nsid w:val="3A3D718C"/>
+    <w:multiLevelType w:val="multilevel"/>
+    <w:tmpl w:val="BA40BBBE"/>
+    <w:lvl w:ilvl="0">
+      <w:start w:val="1"/>
+      <w:numFmt w:val="bullet"/>
+      <w:lvlText w:val=""/>
+      <w:lvlJc w:val="left"/>
+      <w:pPr>
+        <w:tabs>
+          <w:tab w:val="num" w:pos="720"/>
+        </w:tabs>
+        <w:ind w:left="720" w:hanging="360"/>
+      </w:pPr>
+      <w:rPr>
+        <w:rFonts w:ascii="Symbol" w:hAnsi="Symbol" w:hint="default"/>
+        <w:sz w:val="20"/>
+      </w:rPr>
+    </w:lvl>
+    <w:lvl w:ilvl="1" w:tentative="1">
+      <w:start w:val="1"/>
+      <w:numFmt w:val="bullet"/>
+      <w:lvlText w:val="o"/>
+      <w:lvlJc w:val="left"/>
+      <w:pPr>
+        <w:tabs>
+          <w:tab w:val="num" w:pos="1440"/>
+        </w:tabs>
+        <w:ind w:left="1440" w:hanging="360"/>
+      </w:pPr>
+      <w:rPr>
+        <w:rFonts w:ascii="Courier New" w:hAnsi="Courier New" w:hint="default"/>
+        <w:sz w:val="20"/>
+      </w:rPr>
+    </w:lvl>
+    <w:lvl w:ilvl="2" w:tentative="1">
+      <w:start w:val="1"/>
+      <w:numFmt w:val="bullet"/>
+      <w:lvlText w:val=""/>
+      <w:lvlJc w:val="left"/>
+      <w:pPr>
+        <w:tabs>
+          <w:tab w:val="num" w:pos="2160"/>
+        </w:tabs>
+        <w:ind w:left="2160" w:hanging="360"/>
+      </w:pPr>
+      <w:rPr>
+        <w:rFonts w:ascii="Wingdings" w:hAnsi="Wingdings" w:hint="default"/>
+        <w:sz w:val="20"/>
+      </w:rPr>
+    </w:lvl>
+    <w:lvl w:ilvl="3" w:tentative="1">
+      <w:start w:val="1"/>
+      <w:numFmt w:val="bullet"/>
+      <w:lvlText w:val=""/>
+      <w:lvlJc w:val="left"/>
+      <w:pPr>
+        <w:tabs>
+          <w:tab w:val="num" w:pos="2880"/>
+        </w:tabs>
+        <w:ind w:left="2880" w:hanging="360"/>
+      </w:pPr>
+      <w:rPr>
+        <w:rFonts w:ascii="Wingdings" w:hAnsi="Wingdings" w:hint="default"/>
+        <w:sz w:val="20"/>
+      </w:rPr>
+    </w:lvl>
+    <w:lvl w:ilvl="4" w:tentative="1">
+      <w:start w:val="1"/>
+      <w:numFmt w:val="bullet"/>
+      <w:lvlText w:val=""/>
+      <w:lvlJc w:val="left"/>
+      <w:pPr>
+        <w:tabs>
+          <w:tab w:val="num" w:pos="3600"/>
+        </w:tabs>
+        <w:ind w:left="3600" w:hanging="360"/>
+      </w:pPr>
+      <w:rPr>
+        <w:rFonts w:ascii="Wingdings" w:hAnsi="Wingdings" w:hint="default"/>
+        <w:sz w:val="20"/>
+      </w:rPr>
+    </w:lvl>
+    <w:lvl w:ilvl="5" w:tentative="1">
+      <w:start w:val="1"/>
+      <w:numFmt w:val="bullet"/>
+      <w:lvlText w:val=""/>
+      <w:lvlJc w:val="left"/>
+      <w:pPr>
+        <w:tabs>
+          <w:tab w:val="num" w:pos="4320"/>
+        </w:tabs>
+        <w:ind w:left="4320" w:hanging="360"/>
+      </w:pPr>
+      <w:rPr>
+        <w:rFonts w:ascii="Wingdings" w:hAnsi="Wingdings" w:hint="default"/>
+        <w:sz w:val="20"/>
+      </w:rPr>
+    </w:lvl>
+    <w:lvl w:ilvl="6" w:tentative="1">
+      <w:start w:val="1"/>
+      <w:numFmt w:val="bullet"/>
+      <w:lvlText w:val=""/>
+      <w:lvlJc w:val="left"/>
+      <w:pPr>
+        <w:tabs>
+          <w:tab w:val="num" w:pos="5040"/>
+        </w:tabs>
+        <w:ind w:left="5040" w:hanging="360"/>
+      </w:pPr>
+      <w:rPr>
+        <w:rFonts w:ascii="Wingdings" w:hAnsi="Wingdings" w:hint="default"/>
+        <w:sz w:val="20"/>
+      </w:rPr>
+    </w:lvl>
+    <w:lvl w:ilvl="7" w:tentative="1">
+      <w:start w:val="1"/>
+      <w:numFmt w:val="bullet"/>
+      <w:lvlText w:val=""/>
+      <w:lvlJc w:val="left"/>
+      <w:pPr>
+        <w:tabs>
+          <w:tab w:val="num" w:pos="5760"/>
+        </w:tabs>
+        <w:ind w:left="5760" w:hanging="360"/>
+      </w:pPr>
+      <w:rPr>
+        <w:rFonts w:ascii="Wingdings" w:hAnsi="Wingdings" w:hint="default"/>
+        <w:sz w:val="20"/>
+      </w:rPr>
+    </w:lvl>
+    <w:lvl w:ilvl="8" w:tentative="1">
+      <w:start w:val="1"/>
+      <w:numFmt w:val="bullet"/>
+      <w:lvlText w:val=""/>
+      <w:lvlJc w:val="left"/>
+      <w:pPr>
+        <w:tabs>
+          <w:tab w:val="num" w:pos="6480"/>
+        </w:tabs>
+        <w:ind w:left="6480" w:hanging="360"/>
+      </w:pPr>
+      <w:rPr>
+        <w:rFonts w:ascii="Wingdings" w:hAnsi="Wingdings" w:hint="default"/>
+        <w:sz w:val="20"/>
+      </w:rPr>
+    </w:lvl>
+  </w:abstractNum>
+  <w:abstractNum w:abstractNumId="3" w15:restartNumberingAfterBreak="0">
     <w:nsid w:val="418B3077"/>
     <w:multiLevelType w:val="multilevel"/>
     <w:tmpl w:val="2960AC3C"/>
@@ -1210,7 +2113,305 @@
       </w:pPr>
     </w:lvl>
   </w:abstractNum>
-  <w:abstractNum w:abstractNumId="1" w15:restartNumberingAfterBreak="0">
+  <w:abstractNum w:abstractNumId="4" w15:restartNumberingAfterBreak="0">
+    <w:nsid w:val="462D7138"/>
+    <w:multiLevelType w:val="multilevel"/>
+    <w:tmpl w:val="802816F4"/>
+    <w:lvl w:ilvl="0">
+      <w:start w:val="1"/>
+      <w:numFmt w:val="bullet"/>
+      <w:lvlText w:val=""/>
+      <w:lvlJc w:val="left"/>
+      <w:pPr>
+        <w:tabs>
+          <w:tab w:val="num" w:pos="720"/>
+        </w:tabs>
+        <w:ind w:left="720" w:hanging="360"/>
+      </w:pPr>
+      <w:rPr>
+        <w:rFonts w:ascii="Symbol" w:hAnsi="Symbol" w:hint="default"/>
+        <w:sz w:val="20"/>
+      </w:rPr>
+    </w:lvl>
+    <w:lvl w:ilvl="1" w:tentative="1">
+      <w:start w:val="1"/>
+      <w:numFmt w:val="bullet"/>
+      <w:lvlText w:val="o"/>
+      <w:lvlJc w:val="left"/>
+      <w:pPr>
+        <w:tabs>
+          <w:tab w:val="num" w:pos="1440"/>
+        </w:tabs>
+        <w:ind w:left="1440" w:hanging="360"/>
+      </w:pPr>
+      <w:rPr>
+        <w:rFonts w:ascii="Courier New" w:hAnsi="Courier New" w:hint="default"/>
+        <w:sz w:val="20"/>
+      </w:rPr>
+    </w:lvl>
+    <w:lvl w:ilvl="2" w:tentative="1">
+      <w:start w:val="1"/>
+      <w:numFmt w:val="bullet"/>
+      <w:lvlText w:val=""/>
+      <w:lvlJc w:val="left"/>
+      <w:pPr>
+        <w:tabs>
+          <w:tab w:val="num" w:pos="2160"/>
+        </w:tabs>
+        <w:ind w:left="2160" w:hanging="360"/>
+      </w:pPr>
+      <w:rPr>
+        <w:rFonts w:ascii="Wingdings" w:hAnsi="Wingdings" w:hint="default"/>
+        <w:sz w:val="20"/>
+      </w:rPr>
+    </w:lvl>
+    <w:lvl w:ilvl="3" w:tentative="1">
+      <w:start w:val="1"/>
+      <w:numFmt w:val="bullet"/>
+      <w:lvlText w:val=""/>
+      <w:lvlJc w:val="left"/>
+      <w:pPr>
+        <w:tabs>
+          <w:tab w:val="num" w:pos="2880"/>
+        </w:tabs>
+        <w:ind w:left="2880" w:hanging="360"/>
+      </w:pPr>
+      <w:rPr>
+        <w:rFonts w:ascii="Wingdings" w:hAnsi="Wingdings" w:hint="default"/>
+        <w:sz w:val="20"/>
+      </w:rPr>
+    </w:lvl>
+    <w:lvl w:ilvl="4" w:tentative="1">
+      <w:start w:val="1"/>
+      <w:numFmt w:val="bullet"/>
+      <w:lvlText w:val=""/>
+      <w:lvlJc w:val="left"/>
+      <w:pPr>
+        <w:tabs>
+          <w:tab w:val="num" w:pos="3600"/>
+        </w:tabs>
+        <w:ind w:left="3600" w:hanging="360"/>
+      </w:pPr>
+      <w:rPr>
+        <w:rFonts w:ascii="Wingdings" w:hAnsi="Wingdings" w:hint="default"/>
+        <w:sz w:val="20"/>
+      </w:rPr>
+    </w:lvl>
+    <w:lvl w:ilvl="5" w:tentative="1">
+      <w:start w:val="1"/>
+      <w:numFmt w:val="bullet"/>
+      <w:lvlText w:val=""/>
+      <w:lvlJc w:val="left"/>
+      <w:pPr>
+        <w:tabs>
+          <w:tab w:val="num" w:pos="4320"/>
+        </w:tabs>
+        <w:ind w:left="4320" w:hanging="360"/>
+      </w:pPr>
+      <w:rPr>
+        <w:rFonts w:ascii="Wingdings" w:hAnsi="Wingdings" w:hint="default"/>
+        <w:sz w:val="20"/>
+      </w:rPr>
+    </w:lvl>
+    <w:lvl w:ilvl="6" w:tentative="1">
+      <w:start w:val="1"/>
+      <w:numFmt w:val="bullet"/>
+      <w:lvlText w:val=""/>
+      <w:lvlJc w:val="left"/>
+      <w:pPr>
+        <w:tabs>
+          <w:tab w:val="num" w:pos="5040"/>
+        </w:tabs>
+        <w:ind w:left="5040" w:hanging="360"/>
+      </w:pPr>
+      <w:rPr>
+        <w:rFonts w:ascii="Wingdings" w:hAnsi="Wingdings" w:hint="default"/>
+        <w:sz w:val="20"/>
+      </w:rPr>
+    </w:lvl>
+    <w:lvl w:ilvl="7" w:tentative="1">
+      <w:start w:val="1"/>
+      <w:numFmt w:val="bullet"/>
+      <w:lvlText w:val=""/>
+      <w:lvlJc w:val="left"/>
+      <w:pPr>
+        <w:tabs>
+          <w:tab w:val="num" w:pos="5760"/>
+        </w:tabs>
+        <w:ind w:left="5760" w:hanging="360"/>
+      </w:pPr>
+      <w:rPr>
+        <w:rFonts w:ascii="Wingdings" w:hAnsi="Wingdings" w:hint="default"/>
+        <w:sz w:val="20"/>
+      </w:rPr>
+    </w:lvl>
+    <w:lvl w:ilvl="8" w:tentative="1">
+      <w:start w:val="1"/>
+      <w:numFmt w:val="bullet"/>
+      <w:lvlText w:val=""/>
+      <w:lvlJc w:val="left"/>
+      <w:pPr>
+        <w:tabs>
+          <w:tab w:val="num" w:pos="6480"/>
+        </w:tabs>
+        <w:ind w:left="6480" w:hanging="360"/>
+      </w:pPr>
+      <w:rPr>
+        <w:rFonts w:ascii="Wingdings" w:hAnsi="Wingdings" w:hint="default"/>
+        <w:sz w:val="20"/>
+      </w:rPr>
+    </w:lvl>
+  </w:abstractNum>
+  <w:abstractNum w:abstractNumId="5" w15:restartNumberingAfterBreak="0">
+    <w:nsid w:val="463808CB"/>
+    <w:multiLevelType w:val="multilevel"/>
+    <w:tmpl w:val="FCC0EA1A"/>
+    <w:lvl w:ilvl="0">
+      <w:start w:val="1"/>
+      <w:numFmt w:val="bullet"/>
+      <w:lvlText w:val=""/>
+      <w:lvlJc w:val="left"/>
+      <w:pPr>
+        <w:tabs>
+          <w:tab w:val="num" w:pos="720"/>
+        </w:tabs>
+        <w:ind w:left="720" w:hanging="360"/>
+      </w:pPr>
+      <w:rPr>
+        <w:rFonts w:ascii="Symbol" w:hAnsi="Symbol" w:hint="default"/>
+        <w:sz w:val="20"/>
+      </w:rPr>
+    </w:lvl>
+    <w:lvl w:ilvl="1" w:tentative="1">
+      <w:start w:val="1"/>
+      <w:numFmt w:val="bullet"/>
+      <w:lvlText w:val="o"/>
+      <w:lvlJc w:val="left"/>
+      <w:pPr>
+        <w:tabs>
+          <w:tab w:val="num" w:pos="1440"/>
+        </w:tabs>
+        <w:ind w:left="1440" w:hanging="360"/>
+      </w:pPr>
+      <w:rPr>
+        <w:rFonts w:ascii="Courier New" w:hAnsi="Courier New" w:hint="default"/>
+        <w:sz w:val="20"/>
+      </w:rPr>
+    </w:lvl>
+    <w:lvl w:ilvl="2" w:tentative="1">
+      <w:start w:val="1"/>
+      <w:numFmt w:val="bullet"/>
+      <w:lvlText w:val=""/>
+      <w:lvlJc w:val="left"/>
+      <w:pPr>
+        <w:tabs>
+          <w:tab w:val="num" w:pos="2160"/>
+        </w:tabs>
+        <w:ind w:left="2160" w:hanging="360"/>
+      </w:pPr>
+      <w:rPr>
+        <w:rFonts w:ascii="Wingdings" w:hAnsi="Wingdings" w:hint="default"/>
+        <w:sz w:val="20"/>
+      </w:rPr>
+    </w:lvl>
+    <w:lvl w:ilvl="3" w:tentative="1">
+      <w:start w:val="1"/>
+      <w:numFmt w:val="bullet"/>
+      <w:lvlText w:val=""/>
+      <w:lvlJc w:val="left"/>
+      <w:pPr>
+        <w:tabs>
+          <w:tab w:val="num" w:pos="2880"/>
+        </w:tabs>
+        <w:ind w:left="2880" w:hanging="360"/>
+      </w:pPr>
+      <w:rPr>
+        <w:rFonts w:ascii="Wingdings" w:hAnsi="Wingdings" w:hint="default"/>
+        <w:sz w:val="20"/>
+      </w:rPr>
+    </w:lvl>
+    <w:lvl w:ilvl="4" w:tentative="1">
+      <w:start w:val="1"/>
+      <w:numFmt w:val="bullet"/>
+      <w:lvlText w:val=""/>
+      <w:lvlJc w:val="left"/>
+      <w:pPr>
+        <w:tabs>
+          <w:tab w:val="num" w:pos="3600"/>
+        </w:tabs>
+        <w:ind w:left="3600" w:hanging="360"/>
+      </w:pPr>
+      <w:rPr>
+        <w:rFonts w:ascii="Wingdings" w:hAnsi="Wingdings" w:hint="default"/>
+        <w:sz w:val="20"/>
+      </w:rPr>
+    </w:lvl>
+    <w:lvl w:ilvl="5" w:tentative="1">
+      <w:start w:val="1"/>
+      <w:numFmt w:val="bullet"/>
+      <w:lvlText w:val=""/>
+      <w:lvlJc w:val="left"/>
+      <w:pPr>
+        <w:tabs>
+          <w:tab w:val="num" w:pos="4320"/>
+        </w:tabs>
+        <w:ind w:left="4320" w:hanging="360"/>
+      </w:pPr>
+      <w:rPr>
+        <w:rFonts w:ascii="Wingdings" w:hAnsi="Wingdings" w:hint="default"/>
+        <w:sz w:val="20"/>
+      </w:rPr>
+    </w:lvl>
+    <w:lvl w:ilvl="6" w:tentative="1">
+      <w:start w:val="1"/>
+      <w:numFmt w:val="bullet"/>
+      <w:lvlText w:val=""/>
+      <w:lvlJc w:val="left"/>
+      <w:pPr>
+        <w:tabs>
+          <w:tab w:val="num" w:pos="5040"/>
+        </w:tabs>
+        <w:ind w:left="5040" w:hanging="360"/>
+      </w:pPr>
+      <w:rPr>
+        <w:rFonts w:ascii="Wingdings" w:hAnsi="Wingdings" w:hint="default"/>
+        <w:sz w:val="20"/>
+      </w:rPr>
+    </w:lvl>
+    <w:lvl w:ilvl="7" w:tentative="1">
+      <w:start w:val="1"/>
+      <w:numFmt w:val="bullet"/>
+      <w:lvlText w:val=""/>
+      <w:lvlJc w:val="left"/>
+      <w:pPr>
+        <w:tabs>
+          <w:tab w:val="num" w:pos="5760"/>
+        </w:tabs>
+        <w:ind w:left="5760" w:hanging="360"/>
+      </w:pPr>
+      <w:rPr>
+        <w:rFonts w:ascii="Wingdings" w:hAnsi="Wingdings" w:hint="default"/>
+        <w:sz w:val="20"/>
+      </w:rPr>
+    </w:lvl>
+    <w:lvl w:ilvl="8" w:tentative="1">
+      <w:start w:val="1"/>
+      <w:numFmt w:val="bullet"/>
+      <w:lvlText w:val=""/>
+      <w:lvlJc w:val="left"/>
+      <w:pPr>
+        <w:tabs>
+          <w:tab w:val="num" w:pos="6480"/>
+        </w:tabs>
+        <w:ind w:left="6480" w:hanging="360"/>
+      </w:pPr>
+      <w:rPr>
+        <w:rFonts w:ascii="Wingdings" w:hAnsi="Wingdings" w:hint="default"/>
+        <w:sz w:val="20"/>
+      </w:rPr>
+    </w:lvl>
+  </w:abstractNum>
+  <w:abstractNum w:abstractNumId="6" w15:restartNumberingAfterBreak="0">
     <w:nsid w:val="6F9D28D3"/>
     <w:multiLevelType w:val="multilevel"/>
     <w:tmpl w:val="DE8C5D96"/>
@@ -1331,7 +2532,156 @@
       </w:pPr>
     </w:lvl>
   </w:abstractNum>
-  <w:abstractNum w:abstractNumId="2" w15:restartNumberingAfterBreak="0">
+  <w:abstractNum w:abstractNumId="7" w15:restartNumberingAfterBreak="0">
+    <w:nsid w:val="73166371"/>
+    <w:multiLevelType w:val="multilevel"/>
+    <w:tmpl w:val="6ED8B5C6"/>
+    <w:lvl w:ilvl="0">
+      <w:start w:val="1"/>
+      <w:numFmt w:val="bullet"/>
+      <w:lvlText w:val=""/>
+      <w:lvlJc w:val="left"/>
+      <w:pPr>
+        <w:tabs>
+          <w:tab w:val="num" w:pos="720"/>
+        </w:tabs>
+        <w:ind w:left="720" w:hanging="360"/>
+      </w:pPr>
+      <w:rPr>
+        <w:rFonts w:ascii="Symbol" w:hAnsi="Symbol" w:hint="default"/>
+        <w:sz w:val="20"/>
+      </w:rPr>
+    </w:lvl>
+    <w:lvl w:ilvl="1" w:tentative="1">
+      <w:start w:val="1"/>
+      <w:numFmt w:val="bullet"/>
+      <w:lvlText w:val="o"/>
+      <w:lvlJc w:val="left"/>
+      <w:pPr>
+        <w:tabs>
+          <w:tab w:val="num" w:pos="1440"/>
+        </w:tabs>
+        <w:ind w:left="1440" w:hanging="360"/>
+      </w:pPr>
+      <w:rPr>
+        <w:rFonts w:ascii="Courier New" w:hAnsi="Courier New" w:hint="default"/>
+        <w:sz w:val="20"/>
+      </w:rPr>
+    </w:lvl>
+    <w:lvl w:ilvl="2" w:tentative="1">
+      <w:start w:val="1"/>
+      <w:numFmt w:val="bullet"/>
+      <w:lvlText w:val=""/>
+      <w:lvlJc w:val="left"/>
+      <w:pPr>
+        <w:tabs>
+          <w:tab w:val="num" w:pos="2160"/>
+        </w:tabs>
+        <w:ind w:left="2160" w:hanging="360"/>
+      </w:pPr>
+      <w:rPr>
+        <w:rFonts w:ascii="Wingdings" w:hAnsi="Wingdings" w:hint="default"/>
+        <w:sz w:val="20"/>
+      </w:rPr>
+    </w:lvl>
+    <w:lvl w:ilvl="3" w:tentative="1">
+      <w:start w:val="1"/>
+      <w:numFmt w:val="bullet"/>
+      <w:lvlText w:val=""/>
+      <w:lvlJc w:val="left"/>
+      <w:pPr>
+        <w:tabs>
+          <w:tab w:val="num" w:pos="2880"/>
+        </w:tabs>
+        <w:ind w:left="2880" w:hanging="360"/>
+      </w:pPr>
+      <w:rPr>
+        <w:rFonts w:ascii="Wingdings" w:hAnsi="Wingdings" w:hint="default"/>
+        <w:sz w:val="20"/>
+      </w:rPr>
+    </w:lvl>
+    <w:lvl w:ilvl="4" w:tentative="1">
+      <w:start w:val="1"/>
+      <w:numFmt w:val="bullet"/>
+      <w:lvlText w:val=""/>
+      <w:lvlJc w:val="left"/>
+      <w:pPr>
+        <w:tabs>
+          <w:tab w:val="num" w:pos="3600"/>
+        </w:tabs>
+        <w:ind w:left="3600" w:hanging="360"/>
+      </w:pPr>
+      <w:rPr>
+        <w:rFonts w:ascii="Wingdings" w:hAnsi="Wingdings" w:hint="default"/>
+        <w:sz w:val="20"/>
+      </w:rPr>
+    </w:lvl>
+    <w:lvl w:ilvl="5" w:tentative="1">
+      <w:start w:val="1"/>
+      <w:numFmt w:val="bullet"/>
+      <w:lvlText w:val=""/>
+      <w:lvlJc w:val="left"/>
+      <w:pPr>
+        <w:tabs>
+          <w:tab w:val="num" w:pos="4320"/>
+        </w:tabs>
+        <w:ind w:left="4320" w:hanging="360"/>
+      </w:pPr>
+      <w:rPr>
+        <w:rFonts w:ascii="Wingdings" w:hAnsi="Wingdings" w:hint="default"/>
+        <w:sz w:val="20"/>
+      </w:rPr>
+    </w:lvl>
+    <w:lvl w:ilvl="6" w:tentative="1">
+      <w:start w:val="1"/>
+      <w:numFmt w:val="bullet"/>
+      <w:lvlText w:val=""/>
+      <w:lvlJc w:val="left"/>
+      <w:pPr>
+        <w:tabs>
+          <w:tab w:val="num" w:pos="5040"/>
+        </w:tabs>
+        <w:ind w:left="5040" w:hanging="360"/>
+      </w:pPr>
+      <w:rPr>
+        <w:rFonts w:ascii="Wingdings" w:hAnsi="Wingdings" w:hint="default"/>
+        <w:sz w:val="20"/>
+      </w:rPr>
+    </w:lvl>
+    <w:lvl w:ilvl="7" w:tentative="1">
+      <w:start w:val="1"/>
+      <w:numFmt w:val="bullet"/>
+      <w:lvlText w:val=""/>
+      <w:lvlJc w:val="left"/>
+      <w:pPr>
+        <w:tabs>
+          <w:tab w:val="num" w:pos="5760"/>
+        </w:tabs>
+        <w:ind w:left="5760" w:hanging="360"/>
+      </w:pPr>
+      <w:rPr>
+        <w:rFonts w:ascii="Wingdings" w:hAnsi="Wingdings" w:hint="default"/>
+        <w:sz w:val="20"/>
+      </w:rPr>
+    </w:lvl>
+    <w:lvl w:ilvl="8" w:tentative="1">
+      <w:start w:val="1"/>
+      <w:numFmt w:val="bullet"/>
+      <w:lvlText w:val=""/>
+      <w:lvlJc w:val="left"/>
+      <w:pPr>
+        <w:tabs>
+          <w:tab w:val="num" w:pos="6480"/>
+        </w:tabs>
+        <w:ind w:left="6480" w:hanging="360"/>
+      </w:pPr>
+      <w:rPr>
+        <w:rFonts w:ascii="Wingdings" w:hAnsi="Wingdings" w:hint="default"/>
+        <w:sz w:val="20"/>
+      </w:rPr>
+    </w:lvl>
+  </w:abstractNum>
+  <w:abstractNum w:abstractNumId="8" w15:restartNumberingAfterBreak="0">
     <w:nsid w:val="7D66175F"/>
     <w:multiLevelType w:val="multilevel"/>
     <w:tmpl w:val="779E7A78"/>
@@ -1453,13 +2803,31 @@
     </w:lvl>
   </w:abstractNum>
   <w:num w:numId="1" w16cid:durableId="1420908456">
-    <w:abstractNumId w:val="1"/>
+    <w:abstractNumId w:val="6"/>
   </w:num>
   <w:num w:numId="2" w16cid:durableId="1660111057">
+    <w:abstractNumId w:val="8"/>
+  </w:num>
+  <w:num w:numId="3" w16cid:durableId="369961840">
+    <w:abstractNumId w:val="3"/>
+  </w:num>
+  <w:num w:numId="4" w16cid:durableId="1057625016">
+    <w:abstractNumId w:val="5"/>
+  </w:num>
+  <w:num w:numId="5" w16cid:durableId="241572952">
     <w:abstractNumId w:val="2"/>
   </w:num>
-  <w:num w:numId="3" w16cid:durableId="369961840">
+  <w:num w:numId="6" w16cid:durableId="788813671">
     <w:abstractNumId w:val="0"/>
+  </w:num>
+  <w:num w:numId="7" w16cid:durableId="70546532">
+    <w:abstractNumId w:val="4"/>
+  </w:num>
+  <w:num w:numId="8" w16cid:durableId="2139837012">
+    <w:abstractNumId w:val="7"/>
+  </w:num>
+  <w:num w:numId="9" w16cid:durableId="1804807990">
+    <w:abstractNumId w:val="1"/>
   </w:num>
 </w:numbering>
 </file>
@@ -2380,6 +3748,41 @@
       <w:spacing w:val="5"/>
     </w:rPr>
   </w:style>
+  <w:style w:type="character" w:styleId="Hyperlink">
+    <w:name w:val="Hyperlink"/>
+    <w:basedOn w:val="DefaultParagraphFont"/>
+    <w:uiPriority w:val="99"/>
+    <w:unhideWhenUsed/>
+    <w:rsid w:val="007A64F9"/>
+    <w:rPr>
+      <w:color w:val="467886" w:themeColor="hyperlink"/>
+      <w:u w:val="single"/>
+    </w:rPr>
+  </w:style>
+  <w:style w:type="character" w:styleId="UnresolvedMention">
+    <w:name w:val="Unresolved Mention"/>
+    <w:basedOn w:val="DefaultParagraphFont"/>
+    <w:uiPriority w:val="99"/>
+    <w:semiHidden/>
+    <w:unhideWhenUsed/>
+    <w:rsid w:val="007A64F9"/>
+    <w:rPr>
+      <w:color w:val="605E5C"/>
+      <w:shd w:val="clear" w:color="auto" w:fill="E1DFDD"/>
+    </w:rPr>
+  </w:style>
+  <w:style w:type="character" w:styleId="FollowedHyperlink">
+    <w:name w:val="FollowedHyperlink"/>
+    <w:basedOn w:val="DefaultParagraphFont"/>
+    <w:uiPriority w:val="99"/>
+    <w:semiHidden/>
+    <w:unhideWhenUsed/>
+    <w:rsid w:val="007A64F9"/>
+    <w:rPr>
+      <w:color w:val="96607D" w:themeColor="followedHyperlink"/>
+      <w:u w:val="single"/>
+    </w:rPr>
+  </w:style>
 </w:styles>
 </file>
 

</xml_diff>